<commit_message>
Other training on view notes
</commit_message>
<xml_diff>
--- a/ViewJS.docx
+++ b/ViewJS.docx
@@ -25,10 +25,18 @@
     </w:p>
     <w:p>
       <w:r>
+        <w:t>Tip: Extensions to Install</w:t>
+      </w:r>
+      <w:r>
+        <w:br/>
+      </w:r>
+      <w:r>
         <w:t>Tip: Using the console to change reactive properties</w:t>
       </w:r>
       <w:r>
         <w:br/>
+      </w:r>
+      <w:r>
         <w:t>Tip: Adding Methods</w:t>
       </w:r>
       <w:r>
@@ -66,10 +74,47 @@
       <w:r>
         <w:br/>
         <w:t>Tip: Importing components and the scope made available to all components</w:t>
+      </w:r>
+      <w:r>
+        <w:br/>
+        <w:t>Tip: The no-brainer deployment</w:t>
+      </w:r>
+      <w:r>
+        <w:br/>
+        <w:t>Tip: Spinning up a live server when coding with the CDN in vs code</w:t>
+      </w:r>
+      <w:r>
+        <w:t xml:space="preserve"> (as well as other extensions to install)</w:t>
       </w:r>
     </w:p>
     <w:p>
       <w:r>
+        <w:t>Tip: Extensions to Install</w:t>
+      </w:r>
+      <w:r>
+        <w:br/>
+      </w:r>
+      <w:r>
+        <w:t>Live Server</w:t>
+      </w:r>
+      <w:r>
+        <w:br/>
+        <w:t>es6-string-html</w:t>
+      </w:r>
+      <w:r>
+        <w:br/>
+      </w:r>
+      <w:proofErr w:type="spellStart"/>
+      <w:r>
+        <w:t>Vetur</w:t>
+      </w:r>
+      <w:proofErr w:type="spellEnd"/>
+      <w:r>
+        <w:br/>
+      </w:r>
+    </w:p>
+    <w:p>
+      <w:r>
         <w:t>Tip: Using the console to change reactive properties</w:t>
       </w:r>
       <w:r>
@@ -80,6 +125,9 @@
         <w:br/>
       </w:r>
       <w:r>
+        <w:rPr>
+          <w:noProof/>
+        </w:rPr>
         <w:drawing>
           <wp:inline distT="0" distB="0" distL="0" distR="0" wp14:anchorId="78B1C420" wp14:editId="7B9298E8">
             <wp:extent cx="5943600" cy="2493010"/>
@@ -120,6 +168,9 @@
         <w:br/>
       </w:r>
       <w:r>
+        <w:rPr>
+          <w:noProof/>
+        </w:rPr>
         <w:lastRenderedPageBreak/>
         <w:drawing>
           <wp:inline distT="0" distB="0" distL="0" distR="0" wp14:anchorId="659A69FA" wp14:editId="2E885B01">
@@ -165,6 +216,9 @@
         <w:br/>
       </w:r>
       <w:r>
+        <w:rPr>
+          <w:noProof/>
+        </w:rPr>
         <w:drawing>
           <wp:inline distT="0" distB="0" distL="0" distR="0" wp14:anchorId="13B2E218" wp14:editId="17F9E2EA">
             <wp:extent cx="5943600" cy="3209290"/>
@@ -217,6 +271,9 @@
         <w:br/>
       </w:r>
       <w:r>
+        <w:rPr>
+          <w:noProof/>
+        </w:rPr>
         <w:lastRenderedPageBreak/>
         <w:drawing>
           <wp:inline distT="0" distB="0" distL="0" distR="0" wp14:anchorId="61E681DD" wp14:editId="23D415DB">
@@ -261,6 +318,9 @@
         <w:br/>
       </w:r>
       <w:r>
+        <w:rPr>
+          <w:noProof/>
+        </w:rPr>
         <w:lastRenderedPageBreak/>
         <w:drawing>
           <wp:inline distT="0" distB="0" distL="0" distR="0" wp14:anchorId="064A5E72" wp14:editId="733881BD">
@@ -324,6 +384,9 @@
     </w:p>
     <w:p>
       <w:r>
+        <w:rPr>
+          <w:noProof/>
+        </w:rPr>
         <w:drawing>
           <wp:inline distT="0" distB="0" distL="0" distR="0" wp14:anchorId="0242747D" wp14:editId="76F8F1A6">
             <wp:extent cx="5943600" cy="3335655"/>
@@ -364,6 +427,9 @@
         <w:br/>
       </w:r>
       <w:r>
+        <w:rPr>
+          <w:noProof/>
+        </w:rPr>
         <w:drawing>
           <wp:inline distT="0" distB="0" distL="0" distR="0" wp14:anchorId="22777AE8" wp14:editId="50680559">
             <wp:extent cx="5943600" cy="1743075"/>
@@ -418,6 +484,9 @@
     </w:p>
     <w:p>
       <w:r>
+        <w:rPr>
+          <w:noProof/>
+        </w:rPr>
         <w:lastRenderedPageBreak/>
         <w:drawing>
           <wp:inline distT="0" distB="0" distL="0" distR="0" wp14:anchorId="54C408B3" wp14:editId="7F8E8D98">
@@ -462,6 +531,9 @@
         <w:br/>
       </w:r>
       <w:r>
+        <w:rPr>
+          <w:noProof/>
+        </w:rPr>
         <w:lastRenderedPageBreak/>
         <w:drawing>
           <wp:inline distT="0" distB="0" distL="0" distR="0" wp14:anchorId="1EDD5141" wp14:editId="34FADBEA">
@@ -508,6 +580,9 @@
         <w:br/>
       </w:r>
       <w:r>
+        <w:rPr>
+          <w:noProof/>
+        </w:rPr>
         <w:drawing>
           <wp:inline distT="0" distB="0" distL="0" distR="0" wp14:anchorId="02ADF314" wp14:editId="665306DA">
             <wp:extent cx="3810532" cy="1152686"/>
@@ -547,6 +622,9 @@
     </w:p>
     <w:p>
       <w:r>
+        <w:rPr>
+          <w:noProof/>
+        </w:rPr>
         <w:lastRenderedPageBreak/>
         <w:drawing>
           <wp:inline distT="0" distB="0" distL="0" distR="0" wp14:anchorId="159770CB" wp14:editId="25EC78D2">
@@ -599,6 +677,9 @@
     </w:p>
     <w:p>
       <w:r>
+        <w:rPr>
+          <w:noProof/>
+        </w:rPr>
         <w:lastRenderedPageBreak/>
         <w:drawing>
           <wp:inline distT="0" distB="0" distL="0" distR="0" wp14:anchorId="46E274D4" wp14:editId="78A8D13D">
@@ -656,6 +737,9 @@
         <w:br/>
       </w:r>
       <w:r>
+        <w:rPr>
+          <w:noProof/>
+        </w:rPr>
         <w:lastRenderedPageBreak/>
         <w:drawing>
           <wp:inline distT="0" distB="0" distL="0" distR="0" wp14:anchorId="185B6130" wp14:editId="15B1C091">
@@ -719,6 +803,9 @@
         <w:br/>
       </w:r>
       <w:r>
+        <w:rPr>
+          <w:noProof/>
+        </w:rPr>
         <w:drawing>
           <wp:inline distT="0" distB="0" distL="0" distR="0" wp14:anchorId="0C483B93" wp14:editId="15C86D54">
             <wp:extent cx="5943600" cy="2734945"/>
@@ -762,6 +849,9 @@
         <w:br/>
       </w:r>
       <w:r>
+        <w:rPr>
+          <w:noProof/>
+        </w:rPr>
         <w:drawing>
           <wp:inline distT="0" distB="0" distL="0" distR="0" wp14:anchorId="51CC60EE" wp14:editId="28AF5D1C">
             <wp:extent cx="4972744" cy="3524742"/>
@@ -805,6 +895,9 @@
         <w:br/>
       </w:r>
       <w:r>
+        <w:rPr>
+          <w:noProof/>
+        </w:rPr>
         <w:lastRenderedPageBreak/>
         <w:drawing>
           <wp:inline distT="0" distB="0" distL="0" distR="0" wp14:anchorId="0774BB1A" wp14:editId="243A7F15">
@@ -849,6 +942,9 @@
         <w:br/>
       </w:r>
       <w:r>
+        <w:rPr>
+          <w:noProof/>
+        </w:rPr>
         <w:drawing>
           <wp:inline distT="0" distB="0" distL="0" distR="0" wp14:anchorId="3FDF06B1" wp14:editId="6A10890B">
             <wp:extent cx="5287113" cy="2553056"/>
@@ -895,6 +991,9 @@
     </w:p>
     <w:p>
       <w:r>
+        <w:rPr>
+          <w:noProof/>
+        </w:rPr>
         <w:lastRenderedPageBreak/>
         <w:drawing>
           <wp:inline distT="0" distB="0" distL="0" distR="0" wp14:anchorId="503AEE2A" wp14:editId="1D11DBDD">
@@ -968,6 +1067,9 @@
         <w:br/>
       </w:r>
       <w:r>
+        <w:rPr>
+          <w:noProof/>
+        </w:rPr>
         <w:lastRenderedPageBreak/>
         <w:drawing>
           <wp:inline distT="0" distB="0" distL="0" distR="0" wp14:anchorId="65FC36B2" wp14:editId="7EBE9EBA">
@@ -1016,6 +1118,9 @@
         <w:br/>
       </w:r>
       <w:r>
+        <w:rPr>
+          <w:noProof/>
+        </w:rPr>
         <w:lastRenderedPageBreak/>
         <w:drawing>
           <wp:inline distT="0" distB="0" distL="0" distR="0" wp14:anchorId="683B0CF5" wp14:editId="7CED1B19">
@@ -1064,6 +1169,9 @@
         <w:br/>
       </w:r>
       <w:r>
+        <w:rPr>
+          <w:noProof/>
+        </w:rPr>
         <w:drawing>
           <wp:inline distT="0" distB="0" distL="0" distR="0" wp14:anchorId="054390BF" wp14:editId="0C14A94F">
             <wp:extent cx="4829849" cy="3572374"/>
@@ -1119,6 +1227,9 @@
         <w:br/>
       </w:r>
       <w:r>
+        <w:rPr>
+          <w:noProof/>
+        </w:rPr>
         <w:drawing>
           <wp:inline distT="0" distB="0" distL="0" distR="0" wp14:anchorId="28AB15EF" wp14:editId="27D01EEF">
             <wp:extent cx="5943600" cy="4394200"/>
@@ -1159,6 +1270,9 @@
         <w:br/>
       </w:r>
       <w:r>
+        <w:rPr>
+          <w:noProof/>
+        </w:rPr>
         <w:drawing>
           <wp:inline distT="0" distB="0" distL="0" distR="0" wp14:anchorId="578EBFDF" wp14:editId="0C9E0FC0">
             <wp:extent cx="5943600" cy="2096770"/>
@@ -1217,6 +1331,9 @@
         <w:br/>
       </w:r>
       <w:r>
+        <w:rPr>
+          <w:noProof/>
+        </w:rPr>
         <w:drawing>
           <wp:inline distT="0" distB="0" distL="0" distR="0" wp14:anchorId="03A2959C" wp14:editId="1B9F6042">
             <wp:extent cx="5943600" cy="6684645"/>
@@ -1279,6 +1396,9 @@
     </w:p>
     <w:p>
       <w:r>
+        <w:rPr>
+          <w:noProof/>
+        </w:rPr>
         <w:drawing>
           <wp:inline distT="0" distB="0" distL="0" distR="0" wp14:anchorId="61781BE6" wp14:editId="45F091D0">
             <wp:extent cx="5943600" cy="5179060"/>
@@ -1326,6 +1446,9 @@
         <w:br/>
       </w:r>
       <w:r>
+        <w:rPr>
+          <w:noProof/>
+        </w:rPr>
         <w:lastRenderedPageBreak/>
         <w:drawing>
           <wp:inline distT="0" distB="0" distL="0" distR="0" wp14:anchorId="7ADD1833" wp14:editId="582A0198">
@@ -1366,7 +1489,502 @@
       <w:r>
         <w:br/>
       </w:r>
+      <w:r>
+        <w:br/>
+      </w:r>
+      <w:r>
+        <w:t>Tip: The no-brainer deployment</w:t>
+      </w:r>
+      <w:r>
+        <w:br/>
+        <w:t>Shit is a no-brainer, just copy over the file structure:</w:t>
+      </w:r>
+      <w:r>
+        <w:br/>
+      </w:r>
+      <w:r>
+        <w:drawing>
+          <wp:inline distT="0" distB="0" distL="0" distR="0" wp14:anchorId="7382CFC5" wp14:editId="06097741">
+            <wp:extent cx="5943600" cy="2152650"/>
+            <wp:effectExtent l="0" t="0" r="0" b="0"/>
+            <wp:docPr id="24" name="Picture 24" descr="A screenshot of a computer&#10;&#10;Description automatically generated with medium confidence"/>
+            <wp:cNvGraphicFramePr>
+              <a:graphicFrameLocks xmlns:a="http://schemas.openxmlformats.org/drawingml/2006/main" noChangeAspect="1"/>
+            </wp:cNvGraphicFramePr>
+            <a:graphic xmlns:a="http://schemas.openxmlformats.org/drawingml/2006/main">
+              <a:graphicData uri="http://schemas.openxmlformats.org/drawingml/2006/picture">
+                <pic:pic xmlns:pic="http://schemas.openxmlformats.org/drawingml/2006/picture">
+                  <pic:nvPicPr>
+                    <pic:cNvPr id="24" name="Picture 24" descr="A screenshot of a computer&#10;&#10;Description automatically generated with medium confidence"/>
+                    <pic:cNvPicPr/>
+                  </pic:nvPicPr>
+                  <pic:blipFill>
+                    <a:blip r:embed="rId31"/>
+                    <a:stretch>
+                      <a:fillRect/>
+                    </a:stretch>
+                  </pic:blipFill>
+                  <pic:spPr>
+                    <a:xfrm>
+                      <a:off x="0" y="0"/>
+                      <a:ext cx="5943600" cy="2152650"/>
+                    </a:xfrm>
+                    <a:prstGeom prst="rect">
+                      <a:avLst/>
+                    </a:prstGeom>
+                  </pic:spPr>
+                </pic:pic>
+              </a:graphicData>
+            </a:graphic>
+          </wp:inline>
+        </w:drawing>
+      </w:r>
+      <w:r>
+        <w:br/>
+      </w:r>
+      <w:r>
+        <w:br/>
+        <w:t>Add application in IIS</w:t>
+      </w:r>
+      <w:r>
+        <w:br/>
+      </w:r>
+      <w:r>
+        <w:lastRenderedPageBreak/>
+        <w:drawing>
+          <wp:inline distT="0" distB="0" distL="0" distR="0" wp14:anchorId="01E52A0E" wp14:editId="4F8B1468">
+            <wp:extent cx="3629532" cy="2848373"/>
+            <wp:effectExtent l="0" t="0" r="9525" b="9525"/>
+            <wp:docPr id="28" name="Picture 28" descr="Graphical user interface, text, application&#10;&#10;Description automatically generated"/>
+            <wp:cNvGraphicFramePr>
+              <a:graphicFrameLocks xmlns:a="http://schemas.openxmlformats.org/drawingml/2006/main" noChangeAspect="1"/>
+            </wp:cNvGraphicFramePr>
+            <a:graphic xmlns:a="http://schemas.openxmlformats.org/drawingml/2006/main">
+              <a:graphicData uri="http://schemas.openxmlformats.org/drawingml/2006/picture">
+                <pic:pic xmlns:pic="http://schemas.openxmlformats.org/drawingml/2006/picture">
+                  <pic:nvPicPr>
+                    <pic:cNvPr id="28" name="Picture 28" descr="Graphical user interface, text, application&#10;&#10;Description automatically generated"/>
+                    <pic:cNvPicPr/>
+                  </pic:nvPicPr>
+                  <pic:blipFill>
+                    <a:blip r:embed="rId32"/>
+                    <a:stretch>
+                      <a:fillRect/>
+                    </a:stretch>
+                  </pic:blipFill>
+                  <pic:spPr>
+                    <a:xfrm>
+                      <a:off x="0" y="0"/>
+                      <a:ext cx="3629532" cy="2848373"/>
+                    </a:xfrm>
+                    <a:prstGeom prst="rect">
+                      <a:avLst/>
+                    </a:prstGeom>
+                  </pic:spPr>
+                </pic:pic>
+              </a:graphicData>
+            </a:graphic>
+          </wp:inline>
+        </w:drawing>
+      </w:r>
+      <w:r>
+        <w:br/>
+      </w:r>
+      <w:r>
+        <w:br/>
+        <w:t>And just browse:</w:t>
+      </w:r>
+      <w:r>
+        <w:br/>
+      </w:r>
+      <w:r>
+        <w:drawing>
+          <wp:inline distT="0" distB="0" distL="0" distR="0" wp14:anchorId="3D426DDF" wp14:editId="714FF36B">
+            <wp:extent cx="5943600" cy="2802255"/>
+            <wp:effectExtent l="0" t="0" r="0" b="0"/>
+            <wp:docPr id="29" name="Picture 29" descr="Graphical user interface, application&#10;&#10;Description automatically generated"/>
+            <wp:cNvGraphicFramePr>
+              <a:graphicFrameLocks xmlns:a="http://schemas.openxmlformats.org/drawingml/2006/main" noChangeAspect="1"/>
+            </wp:cNvGraphicFramePr>
+            <a:graphic xmlns:a="http://schemas.openxmlformats.org/drawingml/2006/main">
+              <a:graphicData uri="http://schemas.openxmlformats.org/drawingml/2006/picture">
+                <pic:pic xmlns:pic="http://schemas.openxmlformats.org/drawingml/2006/picture">
+                  <pic:nvPicPr>
+                    <pic:cNvPr id="29" name="Picture 29" descr="Graphical user interface, application&#10;&#10;Description automatically generated"/>
+                    <pic:cNvPicPr/>
+                  </pic:nvPicPr>
+                  <pic:blipFill>
+                    <a:blip r:embed="rId33"/>
+                    <a:stretch>
+                      <a:fillRect/>
+                    </a:stretch>
+                  </pic:blipFill>
+                  <pic:spPr>
+                    <a:xfrm>
+                      <a:off x="0" y="0"/>
+                      <a:ext cx="5943600" cy="2802255"/>
+                    </a:xfrm>
+                    <a:prstGeom prst="rect">
+                      <a:avLst/>
+                    </a:prstGeom>
+                  </pic:spPr>
+                </pic:pic>
+              </a:graphicData>
+            </a:graphic>
+          </wp:inline>
+        </w:drawing>
+      </w:r>
+      <w:r>
+        <w:br/>
+      </w:r>
+      <w:r>
+        <w:br/>
+      </w:r>
     </w:p>
+    <w:p>
+      <w:r>
+        <w:br/>
+      </w:r>
+    </w:p>
+    <w:p/>
+    <w:p/>
+    <w:p/>
+    <w:p/>
+    <w:p>
+      <w:r>
+        <w:lastRenderedPageBreak/>
+        <w:t>Tip: Spinning up a live server when coding with the CDN in vs code</w:t>
+      </w:r>
+    </w:p>
+    <w:p>
+      <w:r>
+        <w:t>In VS code add this extension</w:t>
+      </w:r>
+      <w:r>
+        <w:br/>
+      </w:r>
+      <w:r>
+        <w:drawing>
+          <wp:inline distT="0" distB="0" distL="0" distR="0" wp14:anchorId="360F6AB9" wp14:editId="12837081">
+            <wp:extent cx="5943600" cy="2538095"/>
+            <wp:effectExtent l="0" t="0" r="0" b="0"/>
+            <wp:docPr id="30" name="Picture 30" descr="A screenshot of a computer&#10;&#10;Description automatically generated with medium confidence"/>
+            <wp:cNvGraphicFramePr>
+              <a:graphicFrameLocks xmlns:a="http://schemas.openxmlformats.org/drawingml/2006/main" noChangeAspect="1"/>
+            </wp:cNvGraphicFramePr>
+            <a:graphic xmlns:a="http://schemas.openxmlformats.org/drawingml/2006/main">
+              <a:graphicData uri="http://schemas.openxmlformats.org/drawingml/2006/picture">
+                <pic:pic xmlns:pic="http://schemas.openxmlformats.org/drawingml/2006/picture">
+                  <pic:nvPicPr>
+                    <pic:cNvPr id="30" name="Picture 30" descr="A screenshot of a computer&#10;&#10;Description automatically generated with medium confidence"/>
+                    <pic:cNvPicPr/>
+                  </pic:nvPicPr>
+                  <pic:blipFill>
+                    <a:blip r:embed="rId34"/>
+                    <a:stretch>
+                      <a:fillRect/>
+                    </a:stretch>
+                  </pic:blipFill>
+                  <pic:spPr>
+                    <a:xfrm>
+                      <a:off x="0" y="0"/>
+                      <a:ext cx="5943600" cy="2538095"/>
+                    </a:xfrm>
+                    <a:prstGeom prst="rect">
+                      <a:avLst/>
+                    </a:prstGeom>
+                  </pic:spPr>
+                </pic:pic>
+              </a:graphicData>
+            </a:graphic>
+          </wp:inline>
+        </w:drawing>
+      </w:r>
+      <w:r>
+        <w:br/>
+        <w:t>To use the extension, click on the icon at the bottom tool-bar</w:t>
+      </w:r>
+      <w:r>
+        <w:br/>
+      </w:r>
+      <w:r>
+        <w:drawing>
+          <wp:inline distT="0" distB="0" distL="0" distR="0" wp14:anchorId="10513CF1" wp14:editId="179BA858">
+            <wp:extent cx="2114845" cy="1314633"/>
+            <wp:effectExtent l="0" t="0" r="0" b="0"/>
+            <wp:docPr id="31" name="Picture 31" descr="Graphical user interface, text, application&#10;&#10;Description automatically generated"/>
+            <wp:cNvGraphicFramePr>
+              <a:graphicFrameLocks xmlns:a="http://schemas.openxmlformats.org/drawingml/2006/main" noChangeAspect="1"/>
+            </wp:cNvGraphicFramePr>
+            <a:graphic xmlns:a="http://schemas.openxmlformats.org/drawingml/2006/main">
+              <a:graphicData uri="http://schemas.openxmlformats.org/drawingml/2006/picture">
+                <pic:pic xmlns:pic="http://schemas.openxmlformats.org/drawingml/2006/picture">
+                  <pic:nvPicPr>
+                    <pic:cNvPr id="31" name="Picture 31" descr="Graphical user interface, text, application&#10;&#10;Description automatically generated"/>
+                    <pic:cNvPicPr/>
+                  </pic:nvPicPr>
+                  <pic:blipFill>
+                    <a:blip r:embed="rId35"/>
+                    <a:stretch>
+                      <a:fillRect/>
+                    </a:stretch>
+                  </pic:blipFill>
+                  <pic:spPr>
+                    <a:xfrm>
+                      <a:off x="0" y="0"/>
+                      <a:ext cx="2114845" cy="1314633"/>
+                    </a:xfrm>
+                    <a:prstGeom prst="rect">
+                      <a:avLst/>
+                    </a:prstGeom>
+                  </pic:spPr>
+                </pic:pic>
+              </a:graphicData>
+            </a:graphic>
+          </wp:inline>
+        </w:drawing>
+      </w:r>
+    </w:p>
+    <w:p>
+      <w:r>
+        <w:drawing>
+          <wp:inline distT="0" distB="0" distL="0" distR="0" wp14:anchorId="1DF5D7A3" wp14:editId="7B5E5144">
+            <wp:extent cx="4686954" cy="2210108"/>
+            <wp:effectExtent l="0" t="0" r="0" b="0"/>
+            <wp:docPr id="32" name="Picture 32" descr="Graphical user interface, application&#10;&#10;Description automatically generated"/>
+            <wp:cNvGraphicFramePr>
+              <a:graphicFrameLocks xmlns:a="http://schemas.openxmlformats.org/drawingml/2006/main" noChangeAspect="1"/>
+            </wp:cNvGraphicFramePr>
+            <a:graphic xmlns:a="http://schemas.openxmlformats.org/drawingml/2006/main">
+              <a:graphicData uri="http://schemas.openxmlformats.org/drawingml/2006/picture">
+                <pic:pic xmlns:pic="http://schemas.openxmlformats.org/drawingml/2006/picture">
+                  <pic:nvPicPr>
+                    <pic:cNvPr id="32" name="Picture 32" descr="Graphical user interface, application&#10;&#10;Description automatically generated"/>
+                    <pic:cNvPicPr/>
+                  </pic:nvPicPr>
+                  <pic:blipFill>
+                    <a:blip r:embed="rId36"/>
+                    <a:stretch>
+                      <a:fillRect/>
+                    </a:stretch>
+                  </pic:blipFill>
+                  <pic:spPr>
+                    <a:xfrm>
+                      <a:off x="0" y="0"/>
+                      <a:ext cx="4686954" cy="2210108"/>
+                    </a:xfrm>
+                    <a:prstGeom prst="rect">
+                      <a:avLst/>
+                    </a:prstGeom>
+                  </pic:spPr>
+                </pic:pic>
+              </a:graphicData>
+            </a:graphic>
+          </wp:inline>
+        </w:drawing>
+      </w:r>
+      <w:r>
+        <w:br/>
+      </w:r>
+      <w:r>
+        <w:br/>
+        <w:t>Then right-click on the index.html file:</w:t>
+      </w:r>
+    </w:p>
+    <w:p>
+      <w:r>
+        <w:lastRenderedPageBreak/>
+        <w:drawing>
+          <wp:inline distT="0" distB="0" distL="0" distR="0" wp14:anchorId="3347639F" wp14:editId="54C59B9C">
+            <wp:extent cx="4906060" cy="4096322"/>
+            <wp:effectExtent l="0" t="0" r="8890" b="0"/>
+            <wp:docPr id="33" name="Picture 33" descr="Graphical user interface, text, application&#10;&#10;Description automatically generated"/>
+            <wp:cNvGraphicFramePr>
+              <a:graphicFrameLocks xmlns:a="http://schemas.openxmlformats.org/drawingml/2006/main" noChangeAspect="1"/>
+            </wp:cNvGraphicFramePr>
+            <a:graphic xmlns:a="http://schemas.openxmlformats.org/drawingml/2006/main">
+              <a:graphicData uri="http://schemas.openxmlformats.org/drawingml/2006/picture">
+                <pic:pic xmlns:pic="http://schemas.openxmlformats.org/drawingml/2006/picture">
+                  <pic:nvPicPr>
+                    <pic:cNvPr id="33" name="Picture 33" descr="Graphical user interface, text, application&#10;&#10;Description automatically generated"/>
+                    <pic:cNvPicPr/>
+                  </pic:nvPicPr>
+                  <pic:blipFill>
+                    <a:blip r:embed="rId37"/>
+                    <a:stretch>
+                      <a:fillRect/>
+                    </a:stretch>
+                  </pic:blipFill>
+                  <pic:spPr>
+                    <a:xfrm>
+                      <a:off x="0" y="0"/>
+                      <a:ext cx="4906060" cy="4096322"/>
+                    </a:xfrm>
+                    <a:prstGeom prst="rect">
+                      <a:avLst/>
+                    </a:prstGeom>
+                  </pic:spPr>
+                </pic:pic>
+              </a:graphicData>
+            </a:graphic>
+          </wp:inline>
+        </w:drawing>
+      </w:r>
+      <w:r>
+        <w:br/>
+      </w:r>
+      <w:r>
+        <w:br/>
+      </w:r>
+      <w:r>
+        <w:lastRenderedPageBreak/>
+        <w:drawing>
+          <wp:inline distT="0" distB="0" distL="0" distR="0" wp14:anchorId="58370D5A" wp14:editId="2B709BD7">
+            <wp:extent cx="5943600" cy="4515485"/>
+            <wp:effectExtent l="0" t="0" r="0" b="0"/>
+            <wp:docPr id="34" name="Picture 34" descr="Graphical user interface&#10;&#10;Description automatically generated"/>
+            <wp:cNvGraphicFramePr>
+              <a:graphicFrameLocks xmlns:a="http://schemas.openxmlformats.org/drawingml/2006/main" noChangeAspect="1"/>
+            </wp:cNvGraphicFramePr>
+            <a:graphic xmlns:a="http://schemas.openxmlformats.org/drawingml/2006/main">
+              <a:graphicData uri="http://schemas.openxmlformats.org/drawingml/2006/picture">
+                <pic:pic xmlns:pic="http://schemas.openxmlformats.org/drawingml/2006/picture">
+                  <pic:nvPicPr>
+                    <pic:cNvPr id="34" name="Picture 34" descr="Graphical user interface&#10;&#10;Description automatically generated"/>
+                    <pic:cNvPicPr/>
+                  </pic:nvPicPr>
+                  <pic:blipFill>
+                    <a:blip r:embed="rId38"/>
+                    <a:stretch>
+                      <a:fillRect/>
+                    </a:stretch>
+                  </pic:blipFill>
+                  <pic:spPr>
+                    <a:xfrm>
+                      <a:off x="0" y="0"/>
+                      <a:ext cx="5943600" cy="4515485"/>
+                    </a:xfrm>
+                    <a:prstGeom prst="rect">
+                      <a:avLst/>
+                    </a:prstGeom>
+                  </pic:spPr>
+                </pic:pic>
+              </a:graphicData>
+            </a:graphic>
+          </wp:inline>
+        </w:drawing>
+      </w:r>
+      <w:r>
+        <w:br/>
+      </w:r>
+      <w:r>
+        <w:br/>
+      </w:r>
+      <w:r>
+        <w:t>And as you make changes, they will be reflected in your page immediately. SWEET!!!!</w:t>
+      </w:r>
+      <w:r>
+        <w:br/>
+      </w:r>
+      <w:r>
+        <w:rPr>
+          <w:b/>
+          <w:bCs/>
+        </w:rPr>
+        <w:t>Another Extension to install as well</w:t>
+      </w:r>
+      <w:r>
+        <w:br/>
+      </w:r>
+      <w:r>
+        <w:drawing>
+          <wp:inline distT="0" distB="0" distL="0" distR="0" wp14:anchorId="720A2A2B" wp14:editId="481B1C14">
+            <wp:extent cx="5943600" cy="2521585"/>
+            <wp:effectExtent l="0" t="0" r="0" b="0"/>
+            <wp:docPr id="35" name="Picture 35" descr="A screenshot of a computer&#10;&#10;Description automatically generated with medium confidence"/>
+            <wp:cNvGraphicFramePr>
+              <a:graphicFrameLocks xmlns:a="http://schemas.openxmlformats.org/drawingml/2006/main" noChangeAspect="1"/>
+            </wp:cNvGraphicFramePr>
+            <a:graphic xmlns:a="http://schemas.openxmlformats.org/drawingml/2006/main">
+              <a:graphicData uri="http://schemas.openxmlformats.org/drawingml/2006/picture">
+                <pic:pic xmlns:pic="http://schemas.openxmlformats.org/drawingml/2006/picture">
+                  <pic:nvPicPr>
+                    <pic:cNvPr id="35" name="Picture 35" descr="A screenshot of a computer&#10;&#10;Description automatically generated with medium confidence"/>
+                    <pic:cNvPicPr/>
+                  </pic:nvPicPr>
+                  <pic:blipFill>
+                    <a:blip r:embed="rId39"/>
+                    <a:stretch>
+                      <a:fillRect/>
+                    </a:stretch>
+                  </pic:blipFill>
+                  <pic:spPr>
+                    <a:xfrm>
+                      <a:off x="0" y="0"/>
+                      <a:ext cx="5943600" cy="2521585"/>
+                    </a:xfrm>
+                    <a:prstGeom prst="rect">
+                      <a:avLst/>
+                    </a:prstGeom>
+                  </pic:spPr>
+                </pic:pic>
+              </a:graphicData>
+            </a:graphic>
+          </wp:inline>
+        </w:drawing>
+      </w:r>
+      <w:r>
+        <w:br/>
+      </w:r>
+      <w:r>
+        <w:lastRenderedPageBreak/>
+        <w:t>And also don’t forget:</w:t>
+      </w:r>
+      <w:r>
+        <w:br/>
+      </w:r>
+      <w:r>
+        <w:rPr>
+          <w:noProof/>
+        </w:rPr>
+        <w:drawing>
+          <wp:inline distT="0" distB="0" distL="0" distR="0" wp14:anchorId="65B90006" wp14:editId="0542DA06">
+            <wp:extent cx="3810532" cy="1152686"/>
+            <wp:effectExtent l="0" t="0" r="0" b="9525"/>
+            <wp:docPr id="36" name="Picture 36" descr="Text&#10;&#10;Description automatically generated"/>
+            <wp:cNvGraphicFramePr>
+              <a:graphicFrameLocks xmlns:a="http://schemas.openxmlformats.org/drawingml/2006/main" noChangeAspect="1"/>
+            </wp:cNvGraphicFramePr>
+            <a:graphic xmlns:a="http://schemas.openxmlformats.org/drawingml/2006/main">
+              <a:graphicData uri="http://schemas.openxmlformats.org/drawingml/2006/picture">
+                <pic:pic xmlns:pic="http://schemas.openxmlformats.org/drawingml/2006/picture">
+                  <pic:nvPicPr>
+                    <pic:cNvPr id="21" name="Picture 21" descr="Text&#10;&#10;Description automatically generated"/>
+                    <pic:cNvPicPr/>
+                  </pic:nvPicPr>
+                  <pic:blipFill>
+                    <a:blip r:embed="rId14"/>
+                    <a:stretch>
+                      <a:fillRect/>
+                    </a:stretch>
+                  </pic:blipFill>
+                  <pic:spPr>
+                    <a:xfrm>
+                      <a:off x="0" y="0"/>
+                      <a:ext cx="3810532" cy="1152686"/>
+                    </a:xfrm>
+                    <a:prstGeom prst="rect">
+                      <a:avLst/>
+                    </a:prstGeom>
+                  </pic:spPr>
+                </pic:pic>
+              </a:graphicData>
+            </a:graphic>
+          </wp:inline>
+        </w:drawing>
+      </w:r>
+    </w:p>
+    <w:p/>
     <w:sectPr>
       <w:pgSz w:w="12240" w:h="15840"/>
       <w:pgMar w:top="1440" w:right="1440" w:bottom="1440" w:left="1440" w:header="720" w:footer="720" w:gutter="0"/>

</xml_diff>